<commit_message>
Keep rows where OR can't be computed
</commit_message>
<xml_diff>
--- a/results/lap_table3.docx
+++ b/results/lap_table3.docx
@@ -334,6 +334,48 @@
           </w:tcPr>
           <w:p>
             <w:r>
+              <w:t>Unknown sex</w:t>
+            </w:r>
+          </w:p>
+        </w:tc>
+        <w:tc>
+          <w:tcPr>
+            <w:tcW w:type="dxa" w:w="2160"/>
+          </w:tcPr>
+          <w:p>
+            <w:r>
+              <w:t>n/a</w:t>
+            </w:r>
+          </w:p>
+        </w:tc>
+        <w:tc>
+          <w:tcPr>
+            <w:tcW w:type="dxa" w:w="2160"/>
+          </w:tcPr>
+          <w:p>
+            <w:r>
+              <w:t>n/a</w:t>
+            </w:r>
+          </w:p>
+        </w:tc>
+        <w:tc>
+          <w:tcPr>
+            <w:tcW w:type="dxa" w:w="2160"/>
+          </w:tcPr>
+          <w:p>
+            <w:r>
+              <w:t>n/a</w:t>
+            </w:r>
+          </w:p>
+        </w:tc>
+      </w:tr>
+      <w:tr>
+        <w:tc>
+          <w:tcPr>
+            <w:tcW w:type="dxa" w:w="2160"/>
+          </w:tcPr>
+          <w:p>
+            <w:r>
               <w:t>Medicare primary payer</w:t>
             </w:r>
           </w:p>
@@ -460,6 +502,90 @@
           </w:tcPr>
           <w:p>
             <w:r>
+              <w:t>Self-pay primary payer</w:t>
+            </w:r>
+          </w:p>
+        </w:tc>
+        <w:tc>
+          <w:tcPr>
+            <w:tcW w:type="dxa" w:w="2160"/>
+          </w:tcPr>
+          <w:p>
+            <w:r>
+              <w:t>n/a</w:t>
+            </w:r>
+          </w:p>
+        </w:tc>
+        <w:tc>
+          <w:tcPr>
+            <w:tcW w:type="dxa" w:w="2160"/>
+          </w:tcPr>
+          <w:p>
+            <w:r>
+              <w:t>1.85 (0.65, 5.27); 0.286</w:t>
+            </w:r>
+          </w:p>
+        </w:tc>
+        <w:tc>
+          <w:tcPr>
+            <w:tcW w:type="dxa" w:w="2160"/>
+          </w:tcPr>
+          <w:p>
+            <w:r>
+              <w:t>3.92 (0.52, 29.47); 0.235</w:t>
+            </w:r>
+          </w:p>
+        </w:tc>
+      </w:tr>
+      <w:tr>
+        <w:tc>
+          <w:tcPr>
+            <w:tcW w:type="dxa" w:w="2160"/>
+          </w:tcPr>
+          <w:p>
+            <w:r>
+              <w:t>No charge</w:t>
+            </w:r>
+          </w:p>
+        </w:tc>
+        <w:tc>
+          <w:tcPr>
+            <w:tcW w:type="dxa" w:w="2160"/>
+          </w:tcPr>
+          <w:p>
+            <w:r>
+              <w:t>n/a</w:t>
+            </w:r>
+          </w:p>
+        </w:tc>
+        <w:tc>
+          <w:tcPr>
+            <w:tcW w:type="dxa" w:w="2160"/>
+          </w:tcPr>
+          <w:p>
+            <w:r>
+              <w:t>n/a</w:t>
+            </w:r>
+          </w:p>
+        </w:tc>
+        <w:tc>
+          <w:tcPr>
+            <w:tcW w:type="dxa" w:w="2160"/>
+          </w:tcPr>
+          <w:p>
+            <w:r>
+              <w:t>n/a</w:t>
+            </w:r>
+          </w:p>
+        </w:tc>
+      </w:tr>
+      <w:tr>
+        <w:tc>
+          <w:tcPr>
+            <w:tcW w:type="dxa" w:w="2160"/>
+          </w:tcPr>
+          <w:p>
+            <w:r>
               <w:t>Other primary payer</w:t>
             </w:r>
           </w:p>
@@ -491,6 +617,48 @@
           <w:p>
             <w:r>
               <w:t>1.75 (0.24, 12.94); 0.445</w:t>
+            </w:r>
+          </w:p>
+        </w:tc>
+      </w:tr>
+      <w:tr>
+        <w:tc>
+          <w:tcPr>
+            <w:tcW w:type="dxa" w:w="2160"/>
+          </w:tcPr>
+          <w:p>
+            <w:r>
+              <w:t>Unknown primary payer</w:t>
+            </w:r>
+          </w:p>
+        </w:tc>
+        <w:tc>
+          <w:tcPr>
+            <w:tcW w:type="dxa" w:w="2160"/>
+          </w:tcPr>
+          <w:p>
+            <w:r>
+              <w:t>n/a</w:t>
+            </w:r>
+          </w:p>
+        </w:tc>
+        <w:tc>
+          <w:tcPr>
+            <w:tcW w:type="dxa" w:w="2160"/>
+          </w:tcPr>
+          <w:p>
+            <w:r>
+              <w:t>n/a</w:t>
+            </w:r>
+          </w:p>
+        </w:tc>
+        <w:tc>
+          <w:tcPr>
+            <w:tcW w:type="dxa" w:w="2160"/>
+          </w:tcPr>
+          <w:p>
+            <w:r>
+              <w:t>n/a</w:t>
             </w:r>
           </w:p>
         </w:tc>
@@ -628,6 +796,132 @@
           </w:tcPr>
           <w:p>
             <w:r>
+              <w:t>Asian or Pacific Islander</w:t>
+            </w:r>
+          </w:p>
+        </w:tc>
+        <w:tc>
+          <w:tcPr>
+            <w:tcW w:type="dxa" w:w="2160"/>
+          </w:tcPr>
+          <w:p>
+            <w:r>
+              <w:t>n/a</w:t>
+            </w:r>
+          </w:p>
+        </w:tc>
+        <w:tc>
+          <w:tcPr>
+            <w:tcW w:type="dxa" w:w="2160"/>
+          </w:tcPr>
+          <w:p>
+            <w:r>
+              <w:t>0.89 (0.32, 2.46); 1.000</w:t>
+            </w:r>
+          </w:p>
+        </w:tc>
+        <w:tc>
+          <w:tcPr>
+            <w:tcW w:type="dxa" w:w="2160"/>
+          </w:tcPr>
+          <w:p>
+            <w:r>
+              <w:t>n/a</w:t>
+            </w:r>
+          </w:p>
+        </w:tc>
+      </w:tr>
+      <w:tr>
+        <w:tc>
+          <w:tcPr>
+            <w:tcW w:type="dxa" w:w="2160"/>
+          </w:tcPr>
+          <w:p>
+            <w:r>
+              <w:t>Native American</w:t>
+            </w:r>
+          </w:p>
+        </w:tc>
+        <w:tc>
+          <w:tcPr>
+            <w:tcW w:type="dxa" w:w="2160"/>
+          </w:tcPr>
+          <w:p>
+            <w:r>
+              <w:t>11.54 (1.47, 90.70); 0.091</w:t>
+            </w:r>
+          </w:p>
+        </w:tc>
+        <w:tc>
+          <w:tcPr>
+            <w:tcW w:type="dxa" w:w="2160"/>
+          </w:tcPr>
+          <w:p>
+            <w:r>
+              <w:t>1.09 (0.14, 8.29); 0.616</w:t>
+            </w:r>
+          </w:p>
+        </w:tc>
+        <w:tc>
+          <w:tcPr>
+            <w:tcW w:type="dxa" w:w="2160"/>
+          </w:tcPr>
+          <w:p>
+            <w:r>
+              <w:t>n/a</w:t>
+            </w:r>
+          </w:p>
+        </w:tc>
+      </w:tr>
+      <w:tr>
+        <w:tc>
+          <w:tcPr>
+            <w:tcW w:type="dxa" w:w="2160"/>
+          </w:tcPr>
+          <w:p>
+            <w:r>
+              <w:t>Other</w:t>
+            </w:r>
+          </w:p>
+        </w:tc>
+        <w:tc>
+          <w:tcPr>
+            <w:tcW w:type="dxa" w:w="2160"/>
+          </w:tcPr>
+          <w:p>
+            <w:r>
+              <w:t>n/a</w:t>
+            </w:r>
+          </w:p>
+        </w:tc>
+        <w:tc>
+          <w:tcPr>
+            <w:tcW w:type="dxa" w:w="2160"/>
+          </w:tcPr>
+          <w:p>
+            <w:r>
+              <w:t>0.46 (0.15, 1.48); 0.288</w:t>
+            </w:r>
+          </w:p>
+        </w:tc>
+        <w:tc>
+          <w:tcPr>
+            <w:tcW w:type="dxa" w:w="2160"/>
+          </w:tcPr>
+          <w:p>
+            <w:r>
+              <w:t>n/a</w:t>
+            </w:r>
+          </w:p>
+        </w:tc>
+      </w:tr>
+      <w:tr>
+        <w:tc>
+          <w:tcPr>
+            <w:tcW w:type="dxa" w:w="2160"/>
+          </w:tcPr>
+          <w:p>
+            <w:r>
               <w:t>Unknown race</w:t>
             </w:r>
           </w:p>
@@ -659,6 +953,510 @@
           <w:p>
             <w:r>
               <w:t>2.91 (1.31, 6.47); 0.014</w:t>
+            </w:r>
+          </w:p>
+        </w:tc>
+      </w:tr>
+      <w:tr>
+        <w:tc>
+          <w:tcPr>
+            <w:tcW w:type="dxa" w:w="2160"/>
+          </w:tcPr>
+          <w:p>
+            <w:r>
+              <w:t>Not transferred</w:t>
+            </w:r>
+          </w:p>
+        </w:tc>
+        <w:tc>
+          <w:tcPr>
+            <w:tcW w:type="dxa" w:w="2160"/>
+          </w:tcPr>
+          <w:p>
+            <w:r>
+              <w:t>n/a</w:t>
+            </w:r>
+          </w:p>
+        </w:tc>
+        <w:tc>
+          <w:tcPr>
+            <w:tcW w:type="dxa" w:w="2160"/>
+          </w:tcPr>
+          <w:p>
+            <w:r>
+              <w:t>0.89 (0.32, 2.47); 0.781</w:t>
+            </w:r>
+          </w:p>
+        </w:tc>
+        <w:tc>
+          <w:tcPr>
+            <w:tcW w:type="dxa" w:w="2160"/>
+          </w:tcPr>
+          <w:p>
+            <w:r>
+              <w:t>n/a</w:t>
+            </w:r>
+          </w:p>
+        </w:tc>
+      </w:tr>
+      <w:tr>
+        <w:tc>
+          <w:tcPr>
+            <w:tcW w:type="dxa" w:w="2160"/>
+          </w:tcPr>
+          <w:p>
+            <w:r>
+              <w:t>Transferred from acute care hospital</w:t>
+            </w:r>
+          </w:p>
+        </w:tc>
+        <w:tc>
+          <w:tcPr>
+            <w:tcW w:type="dxa" w:w="2160"/>
+          </w:tcPr>
+          <w:p>
+            <w:r>
+              <w:t>n/a</w:t>
+            </w:r>
+          </w:p>
+        </w:tc>
+        <w:tc>
+          <w:tcPr>
+            <w:tcW w:type="dxa" w:w="2160"/>
+          </w:tcPr>
+          <w:p>
+            <w:r>
+              <w:t>2.18 (0.27, 17.74); 0.400</w:t>
+            </w:r>
+          </w:p>
+        </w:tc>
+        <w:tc>
+          <w:tcPr>
+            <w:tcW w:type="dxa" w:w="2160"/>
+          </w:tcPr>
+          <w:p>
+            <w:r>
+              <w:t>n/a</w:t>
+            </w:r>
+          </w:p>
+        </w:tc>
+      </w:tr>
+      <w:tr>
+        <w:tc>
+          <w:tcPr>
+            <w:tcW w:type="dxa" w:w="2160"/>
+          </w:tcPr>
+          <w:p>
+            <w:r>
+              <w:t>Transferred from another type of health facility</w:t>
+            </w:r>
+          </w:p>
+        </w:tc>
+        <w:tc>
+          <w:tcPr>
+            <w:tcW w:type="dxa" w:w="2160"/>
+          </w:tcPr>
+          <w:p>
+            <w:r>
+              <w:t>n/a</w:t>
+            </w:r>
+          </w:p>
+        </w:tc>
+        <w:tc>
+          <w:tcPr>
+            <w:tcW w:type="dxa" w:w="2160"/>
+          </w:tcPr>
+          <w:p>
+            <w:r>
+              <w:t>1.45 (0.34, 6.22); 0.650</w:t>
+            </w:r>
+          </w:p>
+        </w:tc>
+        <w:tc>
+          <w:tcPr>
+            <w:tcW w:type="dxa" w:w="2160"/>
+          </w:tcPr>
+          <w:p>
+            <w:r>
+              <w:t>n/a</w:t>
+            </w:r>
+          </w:p>
+        </w:tc>
+      </w:tr>
+      <w:tr>
+        <w:tc>
+          <w:tcPr>
+            <w:tcW w:type="dxa" w:w="2160"/>
+          </w:tcPr>
+          <w:p>
+            <w:r>
+              <w:t>Unknown transfer status</w:t>
+            </w:r>
+          </w:p>
+        </w:tc>
+        <w:tc>
+          <w:tcPr>
+            <w:tcW w:type="dxa" w:w="2160"/>
+          </w:tcPr>
+          <w:p>
+            <w:r>
+              <w:t>n/a</w:t>
+            </w:r>
+          </w:p>
+        </w:tc>
+        <w:tc>
+          <w:tcPr>
+            <w:tcW w:type="dxa" w:w="2160"/>
+          </w:tcPr>
+          <w:p>
+            <w:r>
+              <w:t>0.58 (0.08, 4.31); 1.000</w:t>
+            </w:r>
+          </w:p>
+        </w:tc>
+        <w:tc>
+          <w:tcPr>
+            <w:tcW w:type="dxa" w:w="2160"/>
+          </w:tcPr>
+          <w:p>
+            <w:r>
+              <w:t>n/a</w:t>
+            </w:r>
+          </w:p>
+        </w:tc>
+      </w:tr>
+      <w:tr>
+        <w:tc>
+          <w:tcPr>
+            <w:tcW w:type="dxa" w:w="2160"/>
+          </w:tcPr>
+          <w:p>
+            <w:r>
+              <w:t>Peripheral vascular disease</w:t>
+            </w:r>
+          </w:p>
+        </w:tc>
+        <w:tc>
+          <w:tcPr>
+            <w:tcW w:type="dxa" w:w="2160"/>
+          </w:tcPr>
+          <w:p>
+            <w:r>
+              <w:t>1.78 (0.42, 7.55); 0.324</w:t>
+            </w:r>
+          </w:p>
+        </w:tc>
+        <w:tc>
+          <w:tcPr>
+            <w:tcW w:type="dxa" w:w="2160"/>
+          </w:tcPr>
+          <w:p>
+            <w:r>
+              <w:t>1.81 (1.11, 2.96); 0.026</w:t>
+            </w:r>
+          </w:p>
+        </w:tc>
+        <w:tc>
+          <w:tcPr>
+            <w:tcW w:type="dxa" w:w="2160"/>
+          </w:tcPr>
+          <w:p>
+            <w:r>
+              <w:t>n/a</w:t>
+            </w:r>
+          </w:p>
+        </w:tc>
+      </w:tr>
+      <w:tr>
+        <w:tc>
+          <w:tcPr>
+            <w:tcW w:type="dxa" w:w="2160"/>
+          </w:tcPr>
+          <w:p>
+            <w:r>
+              <w:t>Peptic ulcer disease</w:t>
+            </w:r>
+          </w:p>
+        </w:tc>
+        <w:tc>
+          <w:tcPr>
+            <w:tcW w:type="dxa" w:w="2160"/>
+          </w:tcPr>
+          <w:p>
+            <w:r>
+              <w:t>6.20 (0.81, 47.23); 0.158</w:t>
+            </w:r>
+          </w:p>
+        </w:tc>
+        <w:tc>
+          <w:tcPr>
+            <w:tcW w:type="dxa" w:w="2160"/>
+          </w:tcPr>
+          <w:p>
+            <w:r>
+              <w:t>9.22 (4.18, 20.33); &lt; 0.01</w:t>
+            </w:r>
+          </w:p>
+        </w:tc>
+        <w:tc>
+          <w:tcPr>
+            <w:tcW w:type="dxa" w:w="2160"/>
+          </w:tcPr>
+          <w:p>
+            <w:r>
+              <w:t>5.44 (0.72, 41.31); 0.177</w:t>
+            </w:r>
+          </w:p>
+        </w:tc>
+      </w:tr>
+      <w:tr>
+        <w:tc>
+          <w:tcPr>
+            <w:tcW w:type="dxa" w:w="2160"/>
+          </w:tcPr>
+          <w:p>
+            <w:r>
+              <w:t>Metastatic solid tumour</w:t>
+            </w:r>
+          </w:p>
+        </w:tc>
+        <w:tc>
+          <w:tcPr>
+            <w:tcW w:type="dxa" w:w="2160"/>
+          </w:tcPr>
+          <w:p>
+            <w:r>
+              <w:t>0.53 (0.13, 2.22); 0.571</w:t>
+            </w:r>
+          </w:p>
+        </w:tc>
+        <w:tc>
+          <w:tcPr>
+            <w:tcW w:type="dxa" w:w="2160"/>
+          </w:tcPr>
+          <w:p>
+            <w:r>
+              <w:t>1.67 (1.22, 2.28); &lt; 0.01</w:t>
+            </w:r>
+          </w:p>
+        </w:tc>
+        <w:tc>
+          <w:tcPr>
+            <w:tcW w:type="dxa" w:w="2160"/>
+          </w:tcPr>
+          <w:p>
+            <w:r>
+              <w:t>0.99 (0.35, 2.81); 1.000</w:t>
+            </w:r>
+          </w:p>
+        </w:tc>
+      </w:tr>
+      <w:tr>
+        <w:tc>
+          <w:tcPr>
+            <w:tcW w:type="dxa" w:w="2160"/>
+          </w:tcPr>
+          <w:p>
+            <w:r>
+              <w:t>Dementia</w:t>
+            </w:r>
+          </w:p>
+        </w:tc>
+        <w:tc>
+          <w:tcPr>
+            <w:tcW w:type="dxa" w:w="2160"/>
+          </w:tcPr>
+          <w:p>
+            <w:r>
+              <w:t>n/a</w:t>
+            </w:r>
+          </w:p>
+        </w:tc>
+        <w:tc>
+          <w:tcPr>
+            <w:tcW w:type="dxa" w:w="2160"/>
+          </w:tcPr>
+          <w:p>
+            <w:r>
+              <w:t>3.39 (0.73, 15.78); 0.145</w:t>
+            </w:r>
+          </w:p>
+        </w:tc>
+        <w:tc>
+          <w:tcPr>
+            <w:tcW w:type="dxa" w:w="2160"/>
+          </w:tcPr>
+          <w:p>
+            <w:r>
+              <w:t>14.20 (1.77, 114.14); 0.076</w:t>
+            </w:r>
+          </w:p>
+        </w:tc>
+      </w:tr>
+      <w:tr>
+        <w:tc>
+          <w:tcPr>
+            <w:tcW w:type="dxa" w:w="2160"/>
+          </w:tcPr>
+          <w:p>
+            <w:r>
+              <w:t>AIDS/HIV</w:t>
+            </w:r>
+          </w:p>
+        </w:tc>
+        <w:tc>
+          <w:tcPr>
+            <w:tcW w:type="dxa" w:w="2160"/>
+          </w:tcPr>
+          <w:p>
+            <w:r>
+              <w:t>n/a</w:t>
+            </w:r>
+          </w:p>
+        </w:tc>
+        <w:tc>
+          <w:tcPr>
+            <w:tcW w:type="dxa" w:w="2160"/>
+          </w:tcPr>
+          <w:p>
+            <w:r>
+              <w:t>n/a</w:t>
+            </w:r>
+          </w:p>
+        </w:tc>
+        <w:tc>
+          <w:tcPr>
+            <w:tcW w:type="dxa" w:w="2160"/>
+          </w:tcPr>
+          <w:p>
+            <w:r>
+              <w:t>n/a</w:t>
+            </w:r>
+          </w:p>
+        </w:tc>
+      </w:tr>
+      <w:tr>
+        <w:tc>
+          <w:tcPr>
+            <w:tcW w:type="dxa" w:w="2160"/>
+          </w:tcPr>
+          <w:p>
+            <w:r>
+              <w:t>Moderate or severe liver disease</w:t>
+            </w:r>
+          </w:p>
+        </w:tc>
+        <w:tc>
+          <w:tcPr>
+            <w:tcW w:type="dxa" w:w="2160"/>
+          </w:tcPr>
+          <w:p>
+            <w:r>
+              <w:t>55.89 (10.81, 288.97); &lt; 0.01</w:t>
+            </w:r>
+          </w:p>
+        </w:tc>
+        <w:tc>
+          <w:tcPr>
+            <w:tcW w:type="dxa" w:w="2160"/>
+          </w:tcPr>
+          <w:p>
+            <w:r>
+              <w:t>9.21 (2.19, 38.71); 0.010</w:t>
+            </w:r>
+          </w:p>
+        </w:tc>
+        <w:tc>
+          <w:tcPr>
+            <w:tcW w:type="dxa" w:w="2160"/>
+          </w:tcPr>
+          <w:p>
+            <w:r>
+              <w:t>n/a</w:t>
+            </w:r>
+          </w:p>
+        </w:tc>
+      </w:tr>
+      <w:tr>
+        <w:tc>
+          <w:tcPr>
+            <w:tcW w:type="dxa" w:w="2160"/>
+          </w:tcPr>
+          <w:p>
+            <w:r>
+              <w:t>Diabetes without chronic complication</w:t>
+            </w:r>
+          </w:p>
+        </w:tc>
+        <w:tc>
+          <w:tcPr>
+            <w:tcW w:type="dxa" w:w="2160"/>
+          </w:tcPr>
+          <w:p>
+            <w:r>
+              <w:t>n/a</w:t>
+            </w:r>
+          </w:p>
+        </w:tc>
+        <w:tc>
+          <w:tcPr>
+            <w:tcW w:type="dxa" w:w="2160"/>
+          </w:tcPr>
+          <w:p>
+            <w:r>
+              <w:t>2.07 (0.81, 5.31); 0.182</w:t>
+            </w:r>
+          </w:p>
+        </w:tc>
+        <w:tc>
+          <w:tcPr>
+            <w:tcW w:type="dxa" w:w="2160"/>
+          </w:tcPr>
+          <w:p>
+            <w:r>
+              <w:t>3.44 (0.46, 25.76); 0.262</w:t>
+            </w:r>
+          </w:p>
+        </w:tc>
+      </w:tr>
+      <w:tr>
+        <w:tc>
+          <w:tcPr>
+            <w:tcW w:type="dxa" w:w="2160"/>
+          </w:tcPr>
+          <w:p>
+            <w:r>
+              <w:t>Renal disease</w:t>
+            </w:r>
+          </w:p>
+        </w:tc>
+        <w:tc>
+          <w:tcPr>
+            <w:tcW w:type="dxa" w:w="2160"/>
+          </w:tcPr>
+          <w:p>
+            <w:r>
+              <w:t>4.63 (1.97, 10.88); &lt; 0.01</w:t>
+            </w:r>
+          </w:p>
+        </w:tc>
+        <w:tc>
+          <w:tcPr>
+            <w:tcW w:type="dxa" w:w="2160"/>
+          </w:tcPr>
+          <w:p>
+            <w:r>
+              <w:t>3.61 (2.60, 5.01); &lt; 0.01</w:t>
+            </w:r>
+          </w:p>
+        </w:tc>
+        <w:tc>
+          <w:tcPr>
+            <w:tcW w:type="dxa" w:w="2160"/>
+          </w:tcPr>
+          <w:p>
+            <w:r>
+              <w:t>3.24 (1.33, 7.90); 0.018</w:t>
             </w:r>
           </w:p>
         </w:tc>
@@ -712,7 +1510,7 @@
           </w:tcPr>
           <w:p>
             <w:r>
-              <w:t>Rheumatic disease</w:t>
+              <w:t>Mild liver disease</w:t>
             </w:r>
           </w:p>
         </w:tc>
@@ -722,7 +1520,7 @@
           </w:tcPr>
           <w:p>
             <w:r>
-              <w:t>3.32 (0.78, 14.13); 0.134</w:t>
+              <w:t>2.04 (0.48, 8.64); 0.272</w:t>
             </w:r>
           </w:p>
         </w:tc>
@@ -732,7 +1530,7 @@
           </w:tcPr>
           <w:p>
             <w:r>
-              <w:t>1.89 (1.00, 3.58); 0.057</w:t>
+              <w:t>1.12 (0.60, 2.09); 0.738</w:t>
             </w:r>
           </w:p>
         </w:tc>
@@ -742,7 +1540,7 @@
           </w:tcPr>
           <w:p>
             <w:r>
-              <w:t>1.39 (0.19, 10.29); 0.521</w:t>
+              <w:t>1.78 (0.42, 7.51); 0.323</w:t>
             </w:r>
           </w:p>
         </w:tc>
@@ -754,7 +1552,7 @@
           </w:tcPr>
           <w:p>
             <w:r>
-              <w:t>Peptic ulcer disease</w:t>
+              <w:t>Chronic pulmonary disease</w:t>
             </w:r>
           </w:p>
         </w:tc>
@@ -764,7 +1562,7 @@
           </w:tcPr>
           <w:p>
             <w:r>
-              <w:t>6.20 (0.81, 47.23); 0.158</w:t>
+              <w:t>1.12 (0.43, 2.94); 0.798</w:t>
             </w:r>
           </w:p>
         </w:tc>
@@ -774,7 +1572,7 @@
           </w:tcPr>
           <w:p>
             <w:r>
-              <w:t>9.22 (4.18, 20.33); &lt; 0.01</w:t>
+              <w:t>2.01 (1.52, 2.65); &lt; 0.01</w:t>
             </w:r>
           </w:p>
         </w:tc>
@@ -784,49 +1582,7 @@
           </w:tcPr>
           <w:p>
             <w:r>
-              <w:t>5.44 (0.72, 41.31); 0.177</w:t>
-            </w:r>
-          </w:p>
-        </w:tc>
-      </w:tr>
-      <w:tr>
-        <w:tc>
-          <w:tcPr>
-            <w:tcW w:type="dxa" w:w="2160"/>
-          </w:tcPr>
-          <w:p>
-            <w:r>
-              <w:t>Renal disease</w:t>
-            </w:r>
-          </w:p>
-        </w:tc>
-        <w:tc>
-          <w:tcPr>
-            <w:tcW w:type="dxa" w:w="2160"/>
-          </w:tcPr>
-          <w:p>
-            <w:r>
-              <w:t>4.63 (1.97, 10.88); &lt; 0.01</w:t>
-            </w:r>
-          </w:p>
-        </w:tc>
-        <w:tc>
-          <w:tcPr>
-            <w:tcW w:type="dxa" w:w="2160"/>
-          </w:tcPr>
-          <w:p>
-            <w:r>
-              <w:t>3.61 (2.60, 5.01); &lt; 0.01</w:t>
-            </w:r>
-          </w:p>
-        </w:tc>
-        <w:tc>
-          <w:tcPr>
-            <w:tcW w:type="dxa" w:w="2160"/>
-          </w:tcPr>
-          <w:p>
-            <w:r>
-              <w:t>3.24 (1.33, 7.90); 0.018</w:t>
+              <w:t>0.97 (0.37, 2.51); 1.000</w:t>
             </w:r>
           </w:p>
         </w:tc>
@@ -880,7 +1636,7 @@
           </w:tcPr>
           <w:p>
             <w:r>
-              <w:t>Metastatic solid tumour</w:t>
+              <w:t>Hemiplegia or paraplegia</w:t>
             </w:r>
           </w:p>
         </w:tc>
@@ -890,7 +1646,7 @@
           </w:tcPr>
           <w:p>
             <w:r>
-              <w:t>0.53 (0.13, 2.22); 0.571</w:t>
+              <w:t>n/a</w:t>
             </w:r>
           </w:p>
         </w:tc>
@@ -900,7 +1656,7 @@
           </w:tcPr>
           <w:p>
             <w:r>
-              <w:t>1.67 (1.22, 2.28); &lt; 0.01</w:t>
+              <w:t>3.39 (0.73, 15.78); 0.145</w:t>
             </w:r>
           </w:p>
         </w:tc>
@@ -910,7 +1666,7 @@
           </w:tcPr>
           <w:p>
             <w:r>
-              <w:t>0.99 (0.35, 2.81); 1.000</w:t>
+              <w:t>n/a</w:t>
             </w:r>
           </w:p>
         </w:tc>
@@ -922,7 +1678,7 @@
           </w:tcPr>
           <w:p>
             <w:r>
-              <w:t>Chronic pulmonary disease</w:t>
+              <w:t>Rheumatic disease</w:t>
             </w:r>
           </w:p>
         </w:tc>
@@ -932,7 +1688,7 @@
           </w:tcPr>
           <w:p>
             <w:r>
-              <w:t>1.12 (0.43, 2.94); 0.798</w:t>
+              <w:t>3.32 (0.78, 14.13); 0.134</w:t>
             </w:r>
           </w:p>
         </w:tc>
@@ -942,7 +1698,7 @@
           </w:tcPr>
           <w:p>
             <w:r>
-              <w:t>2.01 (1.52, 2.65); &lt; 0.01</w:t>
+              <w:t>1.89 (1.00, 3.58); 0.057</w:t>
             </w:r>
           </w:p>
         </w:tc>
@@ -952,7 +1708,7 @@
           </w:tcPr>
           <w:p>
             <w:r>
-              <w:t>0.97 (0.37, 2.51); 1.000</w:t>
+              <w:t>1.39 (0.19, 10.29); 0.521</w:t>
             </w:r>
           </w:p>
         </w:tc>
@@ -964,7 +1720,7 @@
           </w:tcPr>
           <w:p>
             <w:r>
-              <w:t>Mild liver disease</w:t>
+              <w:t>Diabetes with chronic complication</w:t>
             </w:r>
           </w:p>
         </w:tc>
@@ -974,7 +1730,7 @@
           </w:tcPr>
           <w:p>
             <w:r>
-              <w:t>2.04 (0.48, 8.64); 0.272</w:t>
+              <w:t>n/a</w:t>
             </w:r>
           </w:p>
         </w:tc>
@@ -984,7 +1740,7 @@
           </w:tcPr>
           <w:p>
             <w:r>
-              <w:t>1.12 (0.60, 2.09); 0.738</w:t>
+              <w:t>n/a</w:t>
             </w:r>
           </w:p>
         </w:tc>
@@ -994,7 +1750,7 @@
           </w:tcPr>
           <w:p>
             <w:r>
-              <w:t>1.78 (0.42, 7.51); 0.323</w:t>
+              <w:t>n/a</w:t>
             </w:r>
           </w:p>
         </w:tc>

</xml_diff>